<commit_message>
What is going on?
</commit_message>
<xml_diff>
--- a/멋쟁이 사자차럼 9th Session 1.docx
+++ b/멋쟁이 사자차럼 9th Session 1.docx
@@ -185,7 +185,6 @@
         <w:t xml:space="preserve"> </w:t>
       </w:r>
       <w:proofErr w:type="spellStart"/>
-      <w:proofErr w:type="gramStart"/>
       <w:r>
         <w:rPr>
           <w:rFonts w:ascii="Arial" w:eastAsia="굴림" w:hAnsi="Arial" w:cs="Arial"/>
@@ -203,17 +202,7 @@
           <w:kern w:val="0"/>
           <w:szCs w:val="20"/>
         </w:rPr>
-        <w:t xml:space="preserve"> .git</w:t>
-      </w:r>
-      <w:proofErr w:type="gramEnd"/>
-      <w:r>
-        <w:rPr>
-          <w:rFonts w:ascii="Arial" w:eastAsia="굴림" w:hAnsi="Arial" w:cs="Arial"/>
-          <w:color w:val="202124"/>
-          <w:kern w:val="0"/>
-          <w:szCs w:val="20"/>
-        </w:rPr>
-        <w:t xml:space="preserve"> </w:t>
+        <w:t xml:space="preserve"> .git </w:t>
       </w:r>
       <w:r>
         <w:rPr>
@@ -525,7 +514,6 @@
         </w:rPr>
         <w:t xml:space="preserve"> </w:t>
       </w:r>
-      <w:proofErr w:type="gramStart"/>
       <w:r>
         <w:rPr>
           <w:rFonts w:ascii="Arial" w:eastAsia="굴림" w:hAnsi="Arial" w:cs="Arial"/>
@@ -542,17 +530,7 @@
           <w:kern w:val="0"/>
           <w:szCs w:val="20"/>
         </w:rPr>
-        <w:t xml:space="preserve"> :</w:t>
-      </w:r>
-      <w:proofErr w:type="gramEnd"/>
-      <w:r>
-        <w:rPr>
-          <w:rFonts w:ascii="Arial" w:eastAsia="굴림" w:hAnsi="Arial" w:cs="Arial"/>
-          <w:color w:val="202124"/>
-          <w:kern w:val="0"/>
-          <w:szCs w:val="20"/>
-        </w:rPr>
-        <w:t xml:space="preserve"> </w:t>
+        <w:t xml:space="preserve"> : </w:t>
       </w:r>
       <w:r>
         <w:rPr>
@@ -874,12 +852,10 @@
     </w:p>
     <w:p/>
     <w:p>
-      <w:pPr>
-        <w:rPr>
-          <w:rFonts w:hint="eastAsia"/>
-        </w:rPr>
-      </w:pPr>
-      <w:r>
+      <w:r>
+        <w:rPr>
+          <w:noProof/>
+        </w:rPr>
         <w:drawing>
           <wp:inline distT="0" distB="0" distL="0" distR="0" wp14:anchorId="66EF4778" wp14:editId="78A0DE7F">
             <wp:extent cx="4045527" cy="2790096"/>
@@ -919,6 +895,9 @@
     </w:p>
     <w:p>
       <w:r>
+        <w:rPr>
+          <w:noProof/>
+        </w:rPr>
         <w:drawing>
           <wp:inline distT="0" distB="0" distL="0" distR="0" wp14:anchorId="4075893E" wp14:editId="30868290">
             <wp:extent cx="4156364" cy="2364145"/>
@@ -958,6 +937,9 @@
     </w:p>
     <w:p>
       <w:r>
+        <w:rPr>
+          <w:noProof/>
+        </w:rPr>
         <w:lastRenderedPageBreak/>
         <w:drawing>
           <wp:inline distT="0" distB="0" distL="0" distR="0" wp14:anchorId="45909A36" wp14:editId="58BE9282">
@@ -995,6 +977,53 @@
           </wp:inline>
         </w:drawing>
       </w:r>
+    </w:p>
+    <w:p/>
+    <w:p>
+      <w:r>
+        <w:rPr>
+          <w:rFonts w:hint="eastAsia"/>
+        </w:rPr>
+        <w:t xml:space="preserve">근데 왜 혼자 </w:t>
+      </w:r>
+      <w:proofErr w:type="spellStart"/>
+      <w:r>
+        <w:rPr>
+          <w:rFonts w:hint="eastAsia"/>
+        </w:rPr>
+        <w:t>만드려니까</w:t>
+      </w:r>
+      <w:proofErr w:type="spellEnd"/>
+      <w:r>
+        <w:rPr>
+          <w:rFonts w:hint="eastAsia"/>
+        </w:rPr>
+        <w:t xml:space="preserve"> </w:t>
+      </w:r>
+      <w:proofErr w:type="spellStart"/>
+      <w:r>
+        <w:rPr>
+          <w:rFonts w:hint="eastAsia"/>
+        </w:rPr>
+        <w:t>안되는거냐</w:t>
+      </w:r>
+      <w:proofErr w:type="spellEnd"/>
+      <w:r>
+        <w:rPr>
+          <w:rFonts w:hint="eastAsia"/>
+        </w:rPr>
+        <w:t xml:space="preserve"> </w:t>
+      </w:r>
+      <w:r>
+        <w:t>=/=</w:t>
+      </w:r>
+    </w:p>
+    <w:p>
+      <w:pPr>
+        <w:rPr>
+          <w:rFonts w:hint="eastAsia"/>
+        </w:rPr>
+      </w:pPr>
     </w:p>
     <w:p>
       <w:pPr>

</xml_diff>